<commit_message>
POE Update, Patch Notes update
POE Update
-Added the new things in assig3 to poe folder
</commit_message>
<xml_diff>
--- a/iShelter/Documentation/Patch Notes.docx
+++ b/iShelter/Documentation/Patch Notes.docx
@@ -2,21 +2,793 @@
 <file path=word/document.xml><?xml version="1.0" encoding="utf-8"?>
 <w:document xmlns:ve="http://schemas.openxmlformats.org/markup-compatibility/2006" xmlns:o="urn:schemas-microsoft-com:office:office" xmlns:r="http://schemas.openxmlformats.org/officeDocument/2006/relationships" xmlns:m="http://schemas.openxmlformats.org/officeDocument/2006/math" xmlns:v="urn:schemas-microsoft-com:vml" xmlns:wp="http://schemas.openxmlformats.org/drawingml/2006/wordprocessingDrawing" xmlns:w10="urn:schemas-microsoft-com:office:word" xmlns:w="http://schemas.openxmlformats.org/wordprocessingml/2006/main" xmlns:wne="http://schemas.microsoft.com/office/word/2006/wordml">
   <w:body>
+    <w:sdt>
+      <w:sdtPr>
+        <w:id w:val="97597853"/>
+        <w:docPartObj>
+          <w:docPartGallery w:val="Cover Pages"/>
+          <w:docPartUnique/>
+        </w:docPartObj>
+      </w:sdtPr>
+      <w:sdtContent>
+        <w:p/>
+        <w:p>
+          <w:r>
+            <w:rPr>
+              <w:noProof/>
+              <w:lang w:val="en-US" w:eastAsia="zh-TW"/>
+            </w:rPr>
+            <w:pict>
+              <v:group id="_x0000_s1057" style="position:absolute;margin-left:0;margin-top:0;width:611.95pt;height:9in;z-index:251660288;mso-width-percent:1000;mso-height-percent:1000;mso-position-horizontal:center;mso-position-horizontal-relative:page;mso-position-vertical:center;mso-position-vertical-relative:margin;mso-width-percent:1000;mso-height-percent:1000;mso-height-relative:margin" coordorigin=",1440" coordsize="12239,12960" o:allowincell="f">
+                <v:group id="_x0000_s1058" style="position:absolute;top:9661;width:12239;height:4739;mso-width-percent:1000;mso-height-percent:300;mso-position-horizontal:center;mso-position-horizontal-relative:margin;mso-position-vertical:bottom;mso-position-vertical-relative:margin;mso-width-percent:1000;mso-height-percent:300" coordorigin="-6,3399" coordsize="12197,4253">
+                  <v:group id="_x0000_s1059" style="position:absolute;left:-6;top:3717;width:12189;height:3550" coordorigin="18,7468" coordsize="12189,3550">
+                    <v:shape id="_x0000_s1060" style="position:absolute;left:18;top:7837;width:7132;height:2863;mso-width-relative:page;mso-height-relative:page" coordsize="7132,2863" path="m,l17,2863,7132,2578r,-2378l,xe" fillcolor="#adccea [1620]" stroked="f">
+                      <v:fill opacity=".5"/>
+                      <v:path arrowok="t"/>
+                    </v:shape>
+                    <v:shape id="_x0000_s1061" style="position:absolute;left:7150;top:7468;width:3466;height:3550;mso-width-relative:page;mso-height-relative:page" coordsize="3466,3550" path="m,569l,2930r3466,620l3466,,,569xe" fillcolor="#d6e6f4 [820]" stroked="f">
+                      <v:fill opacity=".5"/>
+                      <v:path arrowok="t"/>
+                    </v:shape>
+                    <v:shape id="_x0000_s1062" style="position:absolute;left:10616;top:7468;width:1591;height:3550;mso-width-relative:page;mso-height-relative:page" coordsize="1591,3550" path="m,l,3550,1591,2746r,-2009l,xe" fillcolor="#adccea [1620]" stroked="f">
+                      <v:fill opacity=".5"/>
+                      <v:path arrowok="t"/>
+                    </v:shape>
+                  </v:group>
+                  <v:shape id="_x0000_s1063" style="position:absolute;left:8071;top:4069;width:4120;height:2913;mso-width-relative:page;mso-height-relative:page" coordsize="4120,2913" path="m1,251l,2662r4120,251l4120,,1,251xe" fillcolor="#d8d8d8 [2732]" stroked="f">
+                    <v:path arrowok="t"/>
+                  </v:shape>
+                  <v:shape id="_x0000_s1064" style="position:absolute;left:4104;top:3399;width:3985;height:4236;mso-width-relative:page;mso-height-relative:page" coordsize="3985,4236" path="m,l,4236,3985,3349r,-2428l,xe" fillcolor="#bfbfbf [2412]" stroked="f">
+                    <v:path arrowok="t"/>
+                  </v:shape>
+                  <v:shape id="_x0000_s1065" style="position:absolute;left:18;top:3399;width:4086;height:4253;mso-width-relative:page;mso-height-relative:page" coordsize="4086,4253" path="m4086,r-2,4253l,3198,,1072,4086,xe" fillcolor="#d8d8d8 [2732]" stroked="f">
+                    <v:path arrowok="t"/>
+                  </v:shape>
+                  <v:shape id="_x0000_s1066" style="position:absolute;left:17;top:3617;width:2076;height:3851;mso-width-relative:page;mso-height-relative:page" coordsize="2076,3851" path="m,921l2060,r16,3851l,2981,,921xe" fillcolor="#d6e6f4 [820]" stroked="f">
+                    <v:fill opacity="45875f"/>
+                    <v:path arrowok="t"/>
+                  </v:shape>
+                  <v:shape id="_x0000_s1067" style="position:absolute;left:2077;top:3617;width:6011;height:3835;mso-width-relative:page;mso-height-relative:page" coordsize="6011,3835" path="m,l17,3835,6011,2629r,-1390l,xe" fillcolor="#adccea [1620]" stroked="f">
+                    <v:fill opacity="45875f"/>
+                    <v:path arrowok="t"/>
+                  </v:shape>
+                  <v:shape id="_x0000_s1068" style="position:absolute;left:8088;top:3835;width:4102;height:3432;mso-width-relative:page;mso-height-relative:page" coordsize="4102,3432" path="m,1038l,2411,4102,3432,4102,,,1038xe" fillcolor="#d6e6f4 [820]" stroked="f">
+                    <v:fill opacity="45875f"/>
+                    <v:path arrowok="t"/>
+                  </v:shape>
+                </v:group>
+                <v:rect id="_x0000_s1069" style="position:absolute;left:1800;top:1440;width:8638;height:916;mso-width-percent:1000;mso-position-horizontal:center;mso-position-horizontal-relative:margin;mso-position-vertical:top;mso-position-vertical-relative:margin;mso-width-percent:1000;mso-width-relative:margin;mso-height-relative:margin" filled="f" stroked="f">
+                  <v:textbox style="mso-next-textbox:#_x0000_s1069;mso-fit-shape-to-text:t">
+                    <w:txbxContent>
+                      <w:p>
+                        <w:pPr>
+                          <w:spacing w:after="0"/>
+                          <w:rPr>
+                            <w:b/>
+                            <w:bCs/>
+                            <w:color w:val="808080" w:themeColor="text1" w:themeTint="7F"/>
+                            <w:sz w:val="32"/>
+                            <w:szCs w:val="32"/>
+                          </w:rPr>
+                        </w:pPr>
+                      </w:p>
+                      <w:p>
+                        <w:pPr>
+                          <w:spacing w:after="0"/>
+                          <w:rPr>
+                            <w:b/>
+                            <w:bCs/>
+                            <w:color w:val="808080" w:themeColor="text1" w:themeTint="7F"/>
+                            <w:sz w:val="32"/>
+                            <w:szCs w:val="32"/>
+                          </w:rPr>
+                        </w:pPr>
+                      </w:p>
+                    </w:txbxContent>
+                  </v:textbox>
+                </v:rect>
+                <v:rect id="_x0000_s1070" style="position:absolute;left:6494;top:11160;width:4998;height:1457;mso-position-horizontal-relative:margin;mso-position-vertical-relative:margin" filled="f" stroked="f">
+                  <v:textbox style="mso-next-textbox:#_x0000_s1070;mso-fit-shape-to-text:t">
+                    <w:txbxContent>
+                      <w:p>
+                        <w:pPr>
+                          <w:jc w:val="right"/>
+                          <w:rPr>
+                            <w:sz w:val="96"/>
+                            <w:szCs w:val="96"/>
+                          </w:rPr>
+                        </w:pPr>
+                      </w:p>
+                    </w:txbxContent>
+                  </v:textbox>
+                </v:rect>
+                <v:rect id="_x0000_s1071" style="position:absolute;left:1800;top:2294;width:8638;height:7268;mso-width-percent:1000;mso-position-horizontal:center;mso-position-horizontal-relative:margin;mso-position-vertical-relative:margin;mso-width-percent:1000;mso-width-relative:margin;mso-height-relative:margin;v-text-anchor:bottom" filled="f" stroked="f">
+                  <v:textbox style="mso-next-textbox:#_x0000_s1071">
+                    <w:txbxContent>
+                      <w:sdt>
+                        <w:sdtPr>
+                          <w:rPr>
+                            <w:b/>
+                            <w:bCs/>
+                            <w:color w:val="44546A" w:themeColor="text2"/>
+                            <w:sz w:val="72"/>
+                            <w:szCs w:val="72"/>
+                          </w:rPr>
+                          <w:alias w:val="Title"/>
+                          <w:id w:val="97597970"/>
+                          <w:placeholder>
+                            <w:docPart w:val="F2CD06E904AD4F55BA87449578D19585"/>
+                          </w:placeholder>
+                          <w:dataBinding w:prefixMappings="xmlns:ns0='http://schemas.openxmlformats.org/package/2006/metadata/core-properties' xmlns:ns1='http://purl.org/dc/elements/1.1/'" w:xpath="/ns0:coreProperties[1]/ns1:title[1]" w:storeItemID="{6C3C8BC8-F283-45AE-878A-BAB7291924A1}"/>
+                          <w:text/>
+                        </w:sdtPr>
+                        <w:sdtContent>
+                          <w:p>
+                            <w:pPr>
+                              <w:spacing w:after="0"/>
+                              <w:rPr>
+                                <w:b/>
+                                <w:bCs/>
+                                <w:color w:val="44546A" w:themeColor="text2"/>
+                                <w:sz w:val="72"/>
+                                <w:szCs w:val="72"/>
+                              </w:rPr>
+                            </w:pPr>
+                            <w:proofErr w:type="spellStart"/>
+                            <w:r>
+                              <w:rPr>
+                                <w:b/>
+                                <w:bCs/>
+                                <w:color w:val="44546A" w:themeColor="text2"/>
+                                <w:sz w:val="72"/>
+                                <w:szCs w:val="72"/>
+                              </w:rPr>
+                              <w:t>iShelter</w:t>
+                            </w:r>
+                            <w:proofErr w:type="spellEnd"/>
+                            <w:r>
+                              <w:rPr>
+                                <w:b/>
+                                <w:bCs/>
+                                <w:color w:val="44546A" w:themeColor="text2"/>
+                                <w:sz w:val="72"/>
+                                <w:szCs w:val="72"/>
+                              </w:rPr>
+                              <w:t xml:space="preserve"> Patch Notes</w:t>
+                            </w:r>
+                          </w:p>
+                        </w:sdtContent>
+                      </w:sdt>
+                      <w:sdt>
+                        <w:sdtPr>
+                          <w:rPr>
+                            <w:b/>
+                            <w:bCs/>
+                            <w:color w:val="5B9BD5" w:themeColor="accent1"/>
+                            <w:sz w:val="40"/>
+                            <w:szCs w:val="40"/>
+                          </w:rPr>
+                          <w:alias w:val="Subtitle"/>
+                          <w:id w:val="97597971"/>
+                          <w:placeholder>
+                            <w:docPart w:val="F9CE5FC874B24C5F8B7D0A6BA67FB0F2"/>
+                          </w:placeholder>
+                          <w:dataBinding w:prefixMappings="xmlns:ns0='http://schemas.openxmlformats.org/package/2006/metadata/core-properties' xmlns:ns1='http://purl.org/dc/elements/1.1/'" w:xpath="/ns0:coreProperties[1]/ns1:subject[1]" w:storeItemID="{6C3C8BC8-F283-45AE-878A-BAB7291924A1}"/>
+                          <w:text/>
+                        </w:sdtPr>
+                        <w:sdtContent>
+                          <w:p>
+                            <w:pPr>
+                              <w:rPr>
+                                <w:b/>
+                                <w:bCs/>
+                                <w:color w:val="5B9BD5" w:themeColor="accent1"/>
+                                <w:sz w:val="40"/>
+                                <w:szCs w:val="40"/>
+                              </w:rPr>
+                            </w:pPr>
+                            <w:r>
+                              <w:rPr>
+                                <w:b/>
+                                <w:bCs/>
+                                <w:color w:val="5B9BD5" w:themeColor="accent1"/>
+                                <w:sz w:val="40"/>
+                                <w:szCs w:val="40"/>
+                              </w:rPr>
+                              <w:t>Patch Notes and Future Additions</w:t>
+                            </w:r>
+                          </w:p>
+                        </w:sdtContent>
+                      </w:sdt>
+                      <w:sdt>
+                        <w:sdtPr>
+                          <w:rPr>
+                            <w:b/>
+                            <w:bCs/>
+                            <w:color w:val="808080" w:themeColor="text1" w:themeTint="7F"/>
+                            <w:sz w:val="32"/>
+                            <w:szCs w:val="32"/>
+                          </w:rPr>
+                          <w:alias w:val="Author"/>
+                          <w:id w:val="97597972"/>
+                          <w:placeholder>
+                            <w:docPart w:val="C8CE55D58627415A909BF62F8A57CBA8"/>
+                          </w:placeholder>
+                          <w:dataBinding w:prefixMappings="xmlns:ns0='http://schemas.openxmlformats.org/package/2006/metadata/core-properties' xmlns:ns1='http://purl.org/dc/elements/1.1/'" w:xpath="/ns0:coreProperties[1]/ns1:creator[1]" w:storeItemID="{6C3C8BC8-F283-45AE-878A-BAB7291924A1}"/>
+                          <w:text/>
+                        </w:sdtPr>
+                        <w:sdtContent>
+                          <w:p>
+                            <w:pPr>
+                              <w:rPr>
+                                <w:b/>
+                                <w:bCs/>
+                                <w:color w:val="808080" w:themeColor="text1" w:themeTint="7F"/>
+                                <w:sz w:val="32"/>
+                                <w:szCs w:val="32"/>
+                              </w:rPr>
+                            </w:pPr>
+                            <w:proofErr w:type="spellStart"/>
+                            <w:r>
+                              <w:rPr>
+                                <w:b/>
+                                <w:bCs/>
+                                <w:color w:val="808080" w:themeColor="text1" w:themeTint="7F"/>
+                                <w:sz w:val="32"/>
+                                <w:szCs w:val="32"/>
+                              </w:rPr>
+                              <w:t>Weylin</w:t>
+                            </w:r>
+                            <w:proofErr w:type="spellEnd"/>
+                            <w:r>
+                              <w:rPr>
+                                <w:b/>
+                                <w:bCs/>
+                                <w:color w:val="808080" w:themeColor="text1" w:themeTint="7F"/>
+                                <w:sz w:val="32"/>
+                                <w:szCs w:val="32"/>
+                              </w:rPr>
+                              <w:t xml:space="preserve"> </w:t>
+                            </w:r>
+                            <w:proofErr w:type="spellStart"/>
+                            <w:r>
+                              <w:rPr>
+                                <w:b/>
+                                <w:bCs/>
+                                <w:color w:val="808080" w:themeColor="text1" w:themeTint="7F"/>
+                                <w:sz w:val="32"/>
+                                <w:szCs w:val="32"/>
+                              </w:rPr>
+                              <w:t>Renison</w:t>
+                            </w:r>
+                            <w:proofErr w:type="spellEnd"/>
+                          </w:p>
+                        </w:sdtContent>
+                      </w:sdt>
+                      <w:p>
+                        <w:pPr>
+                          <w:rPr>
+                            <w:b/>
+                            <w:bCs/>
+                            <w:color w:val="808080" w:themeColor="text1" w:themeTint="7F"/>
+                            <w:sz w:val="32"/>
+                            <w:szCs w:val="32"/>
+                          </w:rPr>
+                        </w:pPr>
+                      </w:p>
+                    </w:txbxContent>
+                  </v:textbox>
+                </v:rect>
+                <w10:wrap anchorx="page" anchory="margin"/>
+              </v:group>
+            </w:pict>
+          </w:r>
+        </w:p>
+        <w:p>
+          <w:pPr>
+            <w:rPr>
+              <w:rFonts w:asciiTheme="majorHAnsi" w:eastAsiaTheme="majorEastAsia" w:hAnsiTheme="majorHAnsi" w:cstheme="majorBidi"/>
+              <w:b/>
+              <w:bCs/>
+              <w:color w:val="2E74B5" w:themeColor="accent1" w:themeShade="BF"/>
+              <w:sz w:val="28"/>
+              <w:szCs w:val="28"/>
+            </w:rPr>
+          </w:pPr>
+          <w:r>
+            <w:rPr>
+              <w:noProof/>
+              <w:lang w:eastAsia="en-ZA"/>
+            </w:rPr>
+            <w:pict>
+              <v:shapetype id="_x0000_t202" coordsize="21600,21600" o:spt="202" path="m,l,21600r21600,l21600,xe">
+                <v:stroke joinstyle="miter"/>
+                <v:path gradientshapeok="t" o:connecttype="rect"/>
+              </v:shapetype>
+              <v:shape id="_x0000_s1073" type="#_x0000_t202" style="position:absolute;margin-left:139.5pt;margin-top:184.2pt;width:156.75pt;height:22.85pt;z-index:251664384;mso-position-horizontal-relative:margin;mso-position-vertical-relative:margin;mso-width-relative:margin;mso-height-relative:margin" filled="f" stroked="f">
+                <v:textbox style="mso-next-textbox:#_x0000_s1073">
+                  <w:txbxContent>
+                    <w:p>
+                      <w:pPr>
+                        <w:jc w:val="center"/>
+                        <w:rPr>
+                          <w:rFonts w:ascii="Eras Demi ITC" w:hAnsi="Eras Demi ITC"/>
+                          <w:sz w:val="28"/>
+                          <w:szCs w:val="28"/>
+                        </w:rPr>
+                      </w:pPr>
+                      <w:proofErr w:type="spellStart"/>
+                      <w:r>
+                        <w:rPr>
+                          <w:rFonts w:ascii="Eras Demi ITC" w:hAnsi="Eras Demi ITC"/>
+                          <w:sz w:val="28"/>
+                          <w:szCs w:val="28"/>
+                        </w:rPr>
+                        <w:t>iShelter</w:t>
+                      </w:r>
+                      <w:proofErr w:type="spellEnd"/>
+                      <w:r>
+                        <w:rPr>
+                          <w:rFonts w:ascii="Eras Demi ITC" w:hAnsi="Eras Demi ITC"/>
+                          <w:sz w:val="28"/>
+                          <w:szCs w:val="28"/>
+                        </w:rPr>
+                        <w:t xml:space="preserve"> </w:t>
+                      </w:r>
+                      <w:r>
+                        <w:rPr>
+                          <w:rFonts w:ascii="Eras Demi ITC" w:hAnsi="Eras Demi ITC"/>
+                          <w:sz w:val="28"/>
+                          <w:szCs w:val="28"/>
+                        </w:rPr>
+                        <w:t>Patch Notes</w:t>
+                      </w:r>
+                    </w:p>
+                  </w:txbxContent>
+                </v:textbox>
+                <w10:wrap anchorx="margin" anchory="margin"/>
+              </v:shape>
+            </w:pict>
+          </w:r>
+          <w:r>
+            <w:rPr>
+              <w:noProof/>
+              <w:lang w:eastAsia="en-ZA"/>
+            </w:rPr>
+            <w:drawing>
+              <wp:anchor distT="0" distB="0" distL="114300" distR="114300" simplePos="0" relativeHeight="251663360" behindDoc="0" locked="0" layoutInCell="1" allowOverlap="1">
+                <wp:simplePos x="0" y="0"/>
+                <wp:positionH relativeFrom="margin">
+                  <wp:posOffset>1811907</wp:posOffset>
+                </wp:positionH>
+                <wp:positionV relativeFrom="margin">
+                  <wp:posOffset>678252</wp:posOffset>
+                </wp:positionV>
+                <wp:extent cx="1940116" cy="1953619"/>
+                <wp:effectExtent l="95250" t="57150" r="79184" b="637181"/>
+                <wp:wrapNone/>
+                <wp:docPr id="4" name="Picture 0" descr="Logo.jpg"/>
+                <wp:cNvGraphicFramePr>
+                  <a:graphicFrameLocks xmlns:a="http://schemas.openxmlformats.org/drawingml/2006/main" noChangeAspect="1"/>
+                </wp:cNvGraphicFramePr>
+                <a:graphic xmlns:a="http://schemas.openxmlformats.org/drawingml/2006/main">
+                  <a:graphicData uri="http://schemas.openxmlformats.org/drawingml/2006/picture">
+                    <pic:pic xmlns:pic="http://schemas.openxmlformats.org/drawingml/2006/picture">
+                      <pic:nvPicPr>
+                        <pic:cNvPr id="0" name="Logo.jpg"/>
+                        <pic:cNvPicPr/>
+                      </pic:nvPicPr>
+                      <pic:blipFill>
+                        <a:blip r:embed="rId6"/>
+                        <a:stretch>
+                          <a:fillRect/>
+                        </a:stretch>
+                      </pic:blipFill>
+                      <pic:spPr>
+                        <a:xfrm>
+                          <a:off x="0" y="0"/>
+                          <a:ext cx="1940116" cy="1953619"/>
+                        </a:xfrm>
+                        <a:prstGeom prst="roundRect">
+                          <a:avLst>
+                            <a:gd name="adj" fmla="val 4167"/>
+                          </a:avLst>
+                        </a:prstGeom>
+                        <a:noFill/>
+                        <a:ln w="76200" cap="sq">
+                          <a:solidFill>
+                            <a:srgbClr val="292929"/>
+                          </a:solidFill>
+                          <a:miter lim="800000"/>
+                        </a:ln>
+                        <a:effectLst>
+                          <a:reflection blurRad="12700" stA="28000" endPos="28000" dist="5000" dir="5400000" sy="-100000" algn="bl" rotWithShape="0"/>
+                        </a:effectLst>
+                        <a:scene3d>
+                          <a:camera prst="orthographicFront"/>
+                          <a:lightRig rig="threePt" dir="t">
+                            <a:rot lat="0" lon="0" rev="2700000"/>
+                          </a:lightRig>
+                        </a:scene3d>
+                        <a:sp3d>
+                          <a:bevelT h="38100"/>
+                          <a:contourClr>
+                            <a:srgbClr val="C0C0C0"/>
+                          </a:contourClr>
+                        </a:sp3d>
+                      </pic:spPr>
+                    </pic:pic>
+                  </a:graphicData>
+                </a:graphic>
+              </wp:anchor>
+            </w:drawing>
+          </w:r>
+          <w:r>
+            <w:rPr>
+              <w:noProof/>
+              <w:lang w:eastAsia="en-ZA"/>
+            </w:rPr>
+            <w:pict>
+              <v:shape id="_x0000_s1072" type="#_x0000_t202" style="position:absolute;margin-left:252.7pt;margin-top:485.2pt;width:258.75pt;height:84.3pt;z-index:251661312;mso-position-horizontal-relative:text;mso-position-vertical-relative:text" filled="f" stroked="f">
+                <v:textbox style="mso-next-textbox:#_x0000_s1072">
+                  <w:txbxContent>
+                    <w:p>
+                      <w:pPr>
+                        <w:jc w:val="right"/>
+                        <w:rPr>
+                          <w:sz w:val="52"/>
+                          <w:szCs w:val="52"/>
+                        </w:rPr>
+                      </w:pPr>
+                      <w:r>
+                        <w:rPr>
+                          <w:sz w:val="52"/>
+                          <w:szCs w:val="52"/>
+                        </w:rPr>
+                        <w:fldChar w:fldCharType="begin"/>
+                      </w:r>
+                      <w:r>
+                        <w:rPr>
+                          <w:sz w:val="52"/>
+                          <w:szCs w:val="52"/>
+                        </w:rPr>
+                        <w:instrText xml:space="preserve"> DATE \@ "dddd, dd MMMM yyyy" </w:instrText>
+                      </w:r>
+                      <w:r>
+                        <w:rPr>
+                          <w:sz w:val="52"/>
+                          <w:szCs w:val="52"/>
+                        </w:rPr>
+                        <w:fldChar w:fldCharType="separate"/>
+                      </w:r>
+                      <w:r>
+                        <w:rPr>
+                          <w:noProof/>
+                          <w:sz w:val="52"/>
+                          <w:szCs w:val="52"/>
+                        </w:rPr>
+                        <w:t>Monday, 11 November 2013</w:t>
+                      </w:r>
+                      <w:r>
+                        <w:rPr>
+                          <w:sz w:val="52"/>
+                          <w:szCs w:val="52"/>
+                        </w:rPr>
+                        <w:fldChar w:fldCharType="end"/>
+                      </w:r>
+                    </w:p>
+                  </w:txbxContent>
+                </v:textbox>
+              </v:shape>
+            </w:pict>
+          </w:r>
+          <w:r>
+            <w:br w:type="page"/>
+          </w:r>
+        </w:p>
+      </w:sdtContent>
+    </w:sdt>
+    <w:sdt>
+      <w:sdtPr>
+        <w:id w:val="97598017"/>
+        <w:docPartObj>
+          <w:docPartGallery w:val="Table of Contents"/>
+          <w:docPartUnique/>
+        </w:docPartObj>
+      </w:sdtPr>
+      <w:sdtEndPr>
+        <w:rPr>
+          <w:rFonts w:asciiTheme="minorHAnsi" w:eastAsiaTheme="minorHAnsi" w:hAnsiTheme="minorHAnsi" w:cstheme="minorBidi"/>
+          <w:b w:val="0"/>
+          <w:bCs w:val="0"/>
+          <w:color w:val="auto"/>
+          <w:sz w:val="22"/>
+          <w:szCs w:val="22"/>
+          <w:lang w:val="en-ZA"/>
+        </w:rPr>
+      </w:sdtEndPr>
+      <w:sdtContent>
+        <w:p>
+          <w:pPr>
+            <w:pStyle w:val="TOCHeading"/>
+          </w:pPr>
+          <w:r>
+            <w:t>Table of Contents</w:t>
+          </w:r>
+        </w:p>
+        <w:p>
+          <w:pPr>
+            <w:pStyle w:val="TOC1"/>
+            <w:tabs>
+              <w:tab w:val="right" w:leader="dot" w:pos="9016"/>
+            </w:tabs>
+            <w:rPr>
+              <w:noProof/>
+            </w:rPr>
+          </w:pPr>
+          <w:r>
+            <w:fldChar w:fldCharType="begin"/>
+          </w:r>
+          <w:r>
+            <w:instrText xml:space="preserve"> TOC \o "1-3" \h \z \u </w:instrText>
+          </w:r>
+          <w:r>
+            <w:fldChar w:fldCharType="separate"/>
+          </w:r>
+          <w:hyperlink w:anchor="_Toc371951817" w:history="1">
+            <w:r>
+              <w:rPr>
+                <w:rStyle w:val="Hyperlink"/>
+                <w:noProof/>
+              </w:rPr>
+              <w:t>Patch v1.1</w:t>
+            </w:r>
+            <w:r>
+              <w:rPr>
+                <w:noProof/>
+                <w:webHidden/>
+              </w:rPr>
+              <w:tab/>
+            </w:r>
+            <w:r>
+              <w:rPr>
+                <w:noProof/>
+                <w:webHidden/>
+              </w:rPr>
+              <w:fldChar w:fldCharType="begin"/>
+            </w:r>
+            <w:r>
+              <w:rPr>
+                <w:noProof/>
+                <w:webHidden/>
+              </w:rPr>
+              <w:instrText xml:space="preserve"> PAGEREF _Toc371951817 \h </w:instrText>
+            </w:r>
+            <w:r>
+              <w:rPr>
+                <w:noProof/>
+                <w:webHidden/>
+              </w:rPr>
+            </w:r>
+            <w:r>
+              <w:rPr>
+                <w:noProof/>
+                <w:webHidden/>
+              </w:rPr>
+              <w:fldChar w:fldCharType="separate"/>
+            </w:r>
+            <w:r>
+              <w:rPr>
+                <w:noProof/>
+                <w:webHidden/>
+              </w:rPr>
+              <w:t>3</w:t>
+            </w:r>
+            <w:r>
+              <w:rPr>
+                <w:noProof/>
+                <w:webHidden/>
+              </w:rPr>
+              <w:fldChar w:fldCharType="end"/>
+            </w:r>
+          </w:hyperlink>
+        </w:p>
+        <w:p>
+          <w:pPr>
+            <w:pStyle w:val="TOC2"/>
+            <w:tabs>
+              <w:tab w:val="right" w:leader="dot" w:pos="9016"/>
+            </w:tabs>
+            <w:rPr>
+              <w:noProof/>
+            </w:rPr>
+          </w:pPr>
+          <w:hyperlink w:anchor="_Toc371951818" w:history="1">
+            <w:r>
+              <w:rPr>
+                <w:rStyle w:val="Hyperlink"/>
+                <w:noProof/>
+              </w:rPr>
+              <w:t>Notes:</w:t>
+            </w:r>
+            <w:r>
+              <w:rPr>
+                <w:noProof/>
+                <w:webHidden/>
+              </w:rPr>
+              <w:tab/>
+            </w:r>
+            <w:r>
+              <w:rPr>
+                <w:noProof/>
+                <w:webHidden/>
+              </w:rPr>
+              <w:fldChar w:fldCharType="begin"/>
+            </w:r>
+            <w:r>
+              <w:rPr>
+                <w:noProof/>
+                <w:webHidden/>
+              </w:rPr>
+              <w:instrText xml:space="preserve"> PAGEREF _Toc371951818 \h </w:instrText>
+            </w:r>
+            <w:r>
+              <w:rPr>
+                <w:noProof/>
+                <w:webHidden/>
+              </w:rPr>
+            </w:r>
+            <w:r>
+              <w:rPr>
+                <w:noProof/>
+                <w:webHidden/>
+              </w:rPr>
+              <w:fldChar w:fldCharType="separate"/>
+            </w:r>
+            <w:r>
+              <w:rPr>
+                <w:noProof/>
+                <w:webHidden/>
+              </w:rPr>
+              <w:t>3</w:t>
+            </w:r>
+            <w:r>
+              <w:rPr>
+                <w:noProof/>
+                <w:webHidden/>
+              </w:rPr>
+              <w:fldChar w:fldCharType="end"/>
+            </w:r>
+          </w:hyperlink>
+        </w:p>
+        <w:p>
+          <w:pPr>
+            <w:pStyle w:val="TOC2"/>
+            <w:tabs>
+              <w:tab w:val="right" w:leader="dot" w:pos="9016"/>
+            </w:tabs>
+            <w:rPr>
+              <w:noProof/>
+            </w:rPr>
+          </w:pPr>
+          <w:hyperlink w:anchor="_Toc371951819" w:history="1">
+            <w:r>
+              <w:rPr>
+                <w:rStyle w:val="Hyperlink"/>
+                <w:noProof/>
+              </w:rPr>
+              <w:t>Future Additions</w:t>
+            </w:r>
+            <w:r>
+              <w:rPr>
+                <w:noProof/>
+                <w:webHidden/>
+              </w:rPr>
+              <w:tab/>
+            </w:r>
+            <w:r>
+              <w:rPr>
+                <w:noProof/>
+                <w:webHidden/>
+              </w:rPr>
+              <w:fldChar w:fldCharType="begin"/>
+            </w:r>
+            <w:r>
+              <w:rPr>
+                <w:noProof/>
+                <w:webHidden/>
+              </w:rPr>
+              <w:instrText xml:space="preserve"> PAGEREF _Toc371951819 \h </w:instrText>
+            </w:r>
+            <w:r>
+              <w:rPr>
+                <w:noProof/>
+                <w:webHidden/>
+              </w:rPr>
+            </w:r>
+            <w:r>
+              <w:rPr>
+                <w:noProof/>
+                <w:webHidden/>
+              </w:rPr>
+              <w:fldChar w:fldCharType="separate"/>
+            </w:r>
+            <w:r>
+              <w:rPr>
+                <w:noProof/>
+                <w:webHidden/>
+              </w:rPr>
+              <w:t>3</w:t>
+            </w:r>
+            <w:r>
+              <w:rPr>
+                <w:noProof/>
+                <w:webHidden/>
+              </w:rPr>
+              <w:fldChar w:fldCharType="end"/>
+            </w:r>
+          </w:hyperlink>
+        </w:p>
+        <w:p>
+          <w:r>
+            <w:fldChar w:fldCharType="end"/>
+          </w:r>
+        </w:p>
+      </w:sdtContent>
+    </w:sdt>
+    <w:p>
+      <w:r>
+        <w:t>Hold the Ctrl key and click on a chapter if you wish to jump to that chapter straight away.</w:t>
+      </w:r>
+    </w:p>
+    <w:p>
+      <w:pPr>
+        <w:rPr>
+          <w:rFonts w:asciiTheme="majorHAnsi" w:eastAsiaTheme="majorEastAsia" w:hAnsiTheme="majorHAnsi" w:cstheme="majorBidi"/>
+          <w:color w:val="2E74B5" w:themeColor="accent1" w:themeShade="BF"/>
+          <w:sz w:val="28"/>
+          <w:szCs w:val="28"/>
+        </w:rPr>
+      </w:pPr>
+    </w:p>
     <w:p>
       <w:pPr>
         <w:pStyle w:val="Heading1"/>
       </w:pPr>
-      <w:r>
+    </w:p>
+    <w:p>
+      <w:pPr>
+        <w:rPr>
+          <w:rFonts w:asciiTheme="majorHAnsi" w:eastAsiaTheme="majorEastAsia" w:hAnsiTheme="majorHAnsi" w:cstheme="majorBidi"/>
+          <w:color w:val="2E74B5" w:themeColor="accent1" w:themeShade="BF"/>
+          <w:sz w:val="28"/>
+          <w:szCs w:val="28"/>
+        </w:rPr>
+      </w:pPr>
+      <w:r>
+        <w:br w:type="page"/>
+      </w:r>
+    </w:p>
+    <w:p>
+      <w:pPr>
+        <w:pStyle w:val="Heading1"/>
+      </w:pPr>
+      <w:bookmarkStart w:id="0" w:name="_Toc371951817"/>
+      <w:r>
+        <w:lastRenderedPageBreak/>
         <w:t>Patch v1.1</w:t>
       </w:r>
+      <w:bookmarkEnd w:id="0"/>
     </w:p>
     <w:p>
       <w:pPr>
         <w:pStyle w:val="Heading2"/>
       </w:pPr>
+      <w:bookmarkStart w:id="1" w:name="_Toc371951818"/>
       <w:r>
         <w:t>Notes:</w:t>
       </w:r>
+      <w:bookmarkEnd w:id="1"/>
     </w:p>
     <w:p>
       <w:r>
@@ -52,7 +824,15 @@
         <w:t>-</w:t>
       </w:r>
       <w:r>
-        <w:t>Corrected frmGuardianDetail's Title</w:t>
+        <w:t xml:space="preserve">Corrected </w:t>
+      </w:r>
+      <w:proofErr w:type="spellStart"/>
+      <w:r>
+        <w:t>frmGuardianDetail's</w:t>
+      </w:r>
+      <w:proofErr w:type="spellEnd"/>
+      <w:r>
+        <w:t xml:space="preserve"> Title</w:t>
       </w:r>
     </w:p>
     <w:p>
@@ -65,12 +845,40 @@
         <w:t>-Updated all message boxes to have a correct title</w:t>
       </w:r>
     </w:p>
+    <w:p>
+      <w:r>
+        <w:t>-Added a setup installer Checks for prerequisites(3.5.NET, SQL Server) and installs them from manufacturers website.</w:t>
+      </w:r>
+    </w:p>
+    <w:p/>
+    <w:p>
+      <w:pPr>
+        <w:pStyle w:val="Heading2"/>
+      </w:pPr>
+      <w:bookmarkStart w:id="2" w:name="_Toc371951819"/>
+      <w:r>
+        <w:t>Future Additions</w:t>
+      </w:r>
+      <w:bookmarkEnd w:id="2"/>
+    </w:p>
+    <w:p/>
+    <w:p>
+      <w:r>
+        <w:t>-Custom installer to set up SQL</w:t>
+      </w:r>
+      <w:r>
+        <w:t xml:space="preserve"> server with a new db and run the db script</w:t>
+      </w:r>
+    </w:p>
+    <w:p/>
+    <w:p/>
     <w:p/>
     <w:p/>
     <w:sectPr>
       <w:pgSz w:w="11906" w:h="16838"/>
       <w:pgMar w:top="1440" w:right="1440" w:bottom="1440" w:left="1440" w:header="708" w:footer="708" w:gutter="0"/>
       <w:cols w:space="708"/>
+      <w:titlePg/>
       <w:docGrid w:linePitch="360"/>
     </w:sectPr>
   </w:body>
@@ -343,7 +1151,537 @@
       <w:szCs w:val="26"/>
     </w:rPr>
   </w:style>
+  <w:style w:type="paragraph" w:styleId="BalloonText">
+    <w:name w:val="Balloon Text"/>
+    <w:basedOn w:val="Normal"/>
+    <w:link w:val="BalloonTextChar"/>
+    <w:uiPriority w:val="99"/>
+    <w:semiHidden/>
+    <w:unhideWhenUsed/>
+    <w:rsid w:val="009A73D0"/>
+    <w:pPr>
+      <w:spacing w:after="0" w:line="240" w:lineRule="auto"/>
+    </w:pPr>
+    <w:rPr>
+      <w:rFonts w:ascii="Tahoma" w:hAnsi="Tahoma" w:cs="Tahoma"/>
+      <w:sz w:val="16"/>
+      <w:szCs w:val="16"/>
+    </w:rPr>
+  </w:style>
+  <w:style w:type="character" w:customStyle="1" w:styleId="BalloonTextChar">
+    <w:name w:val="Balloon Text Char"/>
+    <w:basedOn w:val="DefaultParagraphFont"/>
+    <w:link w:val="BalloonText"/>
+    <w:uiPriority w:val="99"/>
+    <w:semiHidden/>
+    <w:rsid w:val="009A73D0"/>
+    <w:rPr>
+      <w:rFonts w:ascii="Tahoma" w:hAnsi="Tahoma" w:cs="Tahoma"/>
+      <w:sz w:val="16"/>
+      <w:szCs w:val="16"/>
+    </w:rPr>
+  </w:style>
+  <w:style w:type="paragraph" w:styleId="TOCHeading">
+    <w:name w:val="TOC Heading"/>
+    <w:basedOn w:val="Heading1"/>
+    <w:next w:val="Normal"/>
+    <w:uiPriority w:val="39"/>
+    <w:semiHidden/>
+    <w:unhideWhenUsed/>
+    <w:qFormat/>
+    <w:rsid w:val="00A90F51"/>
+    <w:pPr>
+      <w:spacing w:line="276" w:lineRule="auto"/>
+      <w:outlineLvl w:val="9"/>
+    </w:pPr>
+    <w:rPr>
+      <w:lang w:val="en-US"/>
+    </w:rPr>
+  </w:style>
+  <w:style w:type="paragraph" w:styleId="TOC1">
+    <w:name w:val="toc 1"/>
+    <w:basedOn w:val="Normal"/>
+    <w:next w:val="Normal"/>
+    <w:autoRedefine/>
+    <w:uiPriority w:val="39"/>
+    <w:unhideWhenUsed/>
+    <w:rsid w:val="00A90F51"/>
+    <w:pPr>
+      <w:spacing w:after="100"/>
+    </w:pPr>
+  </w:style>
+  <w:style w:type="paragraph" w:styleId="TOC2">
+    <w:name w:val="toc 2"/>
+    <w:basedOn w:val="Normal"/>
+    <w:next w:val="Normal"/>
+    <w:autoRedefine/>
+    <w:uiPriority w:val="39"/>
+    <w:unhideWhenUsed/>
+    <w:rsid w:val="00A90F51"/>
+    <w:pPr>
+      <w:spacing w:after="100"/>
+      <w:ind w:left="220"/>
+    </w:pPr>
+  </w:style>
+  <w:style w:type="character" w:styleId="Hyperlink">
+    <w:name w:val="Hyperlink"/>
+    <w:basedOn w:val="DefaultParagraphFont"/>
+    <w:uiPriority w:val="99"/>
+    <w:unhideWhenUsed/>
+    <w:rsid w:val="00A90F51"/>
+    <w:rPr>
+      <w:color w:val="0563C1" w:themeColor="hyperlink"/>
+      <w:u w:val="single"/>
+    </w:rPr>
+  </w:style>
 </w:styles>
+</file>
+
+<file path=word/glossary/document.xml><?xml version="1.0" encoding="utf-8"?>
+<w:glossaryDocument xmlns:ve="http://schemas.openxmlformats.org/markup-compatibility/2006" xmlns:o="urn:schemas-microsoft-com:office:office" xmlns:r="http://schemas.openxmlformats.org/officeDocument/2006/relationships" xmlns:m="http://schemas.openxmlformats.org/officeDocument/2006/math" xmlns:v="urn:schemas-microsoft-com:vml" xmlns:wp="http://schemas.openxmlformats.org/drawingml/2006/wordprocessingDrawing" xmlns:w10="urn:schemas-microsoft-com:office:word" xmlns:w="http://schemas.openxmlformats.org/wordprocessingml/2006/main" xmlns:wne="http://schemas.microsoft.com/office/word/2006/wordml">
+  <w:docParts>
+    <w:docPart>
+      <w:docPartPr>
+        <w:name w:val="F2CD06E904AD4F55BA87449578D19585"/>
+        <w:category>
+          <w:name w:val="General"/>
+          <w:gallery w:val="placeholder"/>
+        </w:category>
+        <w:types>
+          <w:type w:val="bbPlcHdr"/>
+        </w:types>
+        <w:behaviors>
+          <w:behavior w:val="content"/>
+        </w:behaviors>
+        <w:guid w:val="{9A19E417-4C44-4FF5-B7F7-2F62CBC86FC4}"/>
+      </w:docPartPr>
+      <w:docPartBody>
+        <w:p>
+          <w:pPr>
+            <w:pStyle w:val="F2CD06E904AD4F55BA87449578D19585"/>
+          </w:pPr>
+          <w:r>
+            <w:rPr>
+              <w:b/>
+              <w:bCs/>
+              <w:color w:val="1F497D" w:themeColor="text2"/>
+              <w:sz w:val="72"/>
+              <w:szCs w:val="72"/>
+            </w:rPr>
+            <w:t>[Type the document title]</w:t>
+          </w:r>
+        </w:p>
+      </w:docPartBody>
+    </w:docPart>
+    <w:docPart>
+      <w:docPartPr>
+        <w:name w:val="F9CE5FC874B24C5F8B7D0A6BA67FB0F2"/>
+        <w:category>
+          <w:name w:val="General"/>
+          <w:gallery w:val="placeholder"/>
+        </w:category>
+        <w:types>
+          <w:type w:val="bbPlcHdr"/>
+        </w:types>
+        <w:behaviors>
+          <w:behavior w:val="content"/>
+        </w:behaviors>
+        <w:guid w:val="{FF7A8691-C5DF-46C2-87C5-7DDD8B8A7662}"/>
+      </w:docPartPr>
+      <w:docPartBody>
+        <w:p>
+          <w:pPr>
+            <w:pStyle w:val="F9CE5FC874B24C5F8B7D0A6BA67FB0F2"/>
+          </w:pPr>
+          <w:r>
+            <w:rPr>
+              <w:b/>
+              <w:bCs/>
+              <w:color w:val="4F81BD" w:themeColor="accent1"/>
+              <w:sz w:val="40"/>
+              <w:szCs w:val="40"/>
+            </w:rPr>
+            <w:t>[Type the document subtitle]</w:t>
+          </w:r>
+        </w:p>
+      </w:docPartBody>
+    </w:docPart>
+    <w:docPart>
+      <w:docPartPr>
+        <w:name w:val="C8CE55D58627415A909BF62F8A57CBA8"/>
+        <w:category>
+          <w:name w:val="General"/>
+          <w:gallery w:val="placeholder"/>
+        </w:category>
+        <w:types>
+          <w:type w:val="bbPlcHdr"/>
+        </w:types>
+        <w:behaviors>
+          <w:behavior w:val="content"/>
+        </w:behaviors>
+        <w:guid w:val="{87F54B1F-9798-40A9-A0B9-A35725C608A5}"/>
+      </w:docPartPr>
+      <w:docPartBody>
+        <w:p>
+          <w:pPr>
+            <w:pStyle w:val="C8CE55D58627415A909BF62F8A57CBA8"/>
+          </w:pPr>
+          <w:r>
+            <w:rPr>
+              <w:b/>
+              <w:bCs/>
+              <w:color w:val="808080" w:themeColor="text1" w:themeTint="7F"/>
+              <w:sz w:val="32"/>
+              <w:szCs w:val="32"/>
+            </w:rPr>
+            <w:t>[Type the author name]</w:t>
+          </w:r>
+        </w:p>
+      </w:docPartBody>
+    </w:docPart>
+  </w:docParts>
+</w:glossaryDocument>
+</file>
+
+<file path=word/glossary/fontTable.xml><?xml version="1.0" encoding="utf-8"?>
+<w:fonts xmlns:r="http://schemas.openxmlformats.org/officeDocument/2006/relationships" xmlns:w="http://schemas.openxmlformats.org/wordprocessingml/2006/main">
+  <w:font w:name="Calibri">
+    <w:panose1 w:val="020F0502020204030204"/>
+    <w:charset w:val="00"/>
+    <w:family w:val="swiss"/>
+    <w:pitch w:val="variable"/>
+    <w:sig w:usb0="E00002FF" w:usb1="4000ACFF" w:usb2="00000001" w:usb3="00000000" w:csb0="0000019F" w:csb1="00000000"/>
+  </w:font>
+  <w:font w:name="Times New Roman">
+    <w:panose1 w:val="02020603050405020304"/>
+    <w:charset w:val="00"/>
+    <w:family w:val="roman"/>
+    <w:pitch w:val="variable"/>
+    <w:sig w:usb0="E0002AFF" w:usb1="C0007843" w:usb2="00000009" w:usb3="00000000" w:csb0="000001FF" w:csb1="00000000"/>
+  </w:font>
+  <w:font w:name="Calibri Light">
+    <w:panose1 w:val="020F0302020204030204"/>
+    <w:charset w:val="00"/>
+    <w:family w:val="swiss"/>
+    <w:pitch w:val="variable"/>
+    <w:sig w:usb0="A00002EF" w:usb1="4000207B" w:usb2="00000000" w:usb3="00000000" w:csb0="0000019F" w:csb1="00000000"/>
+  </w:font>
+  <w:font w:name="Tahoma">
+    <w:panose1 w:val="020B0604030504040204"/>
+    <w:charset w:val="00"/>
+    <w:family w:val="swiss"/>
+    <w:pitch w:val="variable"/>
+    <w:sig w:usb0="E1002EFF" w:usb1="C000605B" w:usb2="00000029" w:usb3="00000000" w:csb0="000101FF" w:csb1="00000000"/>
+  </w:font>
+  <w:font w:name="Eras Demi ITC">
+    <w:panose1 w:val="020B0805030504020804"/>
+    <w:charset w:val="00"/>
+    <w:family w:val="swiss"/>
+    <w:pitch w:val="variable"/>
+    <w:sig w:usb0="00000003" w:usb1="00000000" w:usb2="00000000" w:usb3="00000000" w:csb0="00000001" w:csb1="00000000"/>
+  </w:font>
+  <w:font w:name="Cambria">
+    <w:panose1 w:val="02040503050406030204"/>
+    <w:charset w:val="00"/>
+    <w:family w:val="roman"/>
+    <w:pitch w:val="variable"/>
+    <w:sig w:usb0="E00002FF" w:usb1="400004FF" w:usb2="00000000" w:usb3="00000000" w:csb0="0000019F" w:csb1="00000000"/>
+  </w:font>
+</w:fonts>
+</file>
+
+<file path=word/glossary/settings.xml><?xml version="1.0" encoding="utf-8"?>
+<w:settings xmlns:o="urn:schemas-microsoft-com:office:office" xmlns:r="http://schemas.openxmlformats.org/officeDocument/2006/relationships" xmlns:m="http://schemas.openxmlformats.org/officeDocument/2006/math" xmlns:v="urn:schemas-microsoft-com:vml" xmlns:w10="urn:schemas-microsoft-com:office:word" xmlns:w="http://schemas.openxmlformats.org/wordprocessingml/2006/main" xmlns:sl="http://schemas.openxmlformats.org/schemaLibrary/2006/main">
+  <w:view w:val="normal"/>
+  <w:defaultTabStop w:val="720"/>
+  <w:characterSpacingControl w:val="doNotCompress"/>
+  <w:compat>
+    <w:useFELayout/>
+  </w:compat>
+  <w:rsids>
+    <w:rsidRoot w:val="005B198A"/>
+    <w:rsid w:val="005B198A"/>
+    <w:rsid w:val="00E31121"/>
+  </w:rsids>
+  <m:mathPr>
+    <m:mathFont m:val="Cambria Math"/>
+    <m:brkBin m:val="before"/>
+    <m:brkBinSub m:val="--"/>
+    <m:smallFrac m:val="off"/>
+    <m:dispDef/>
+    <m:lMargin m:val="0"/>
+    <m:rMargin m:val="0"/>
+    <m:defJc m:val="centerGroup"/>
+    <m:wrapIndent m:val="1440"/>
+    <m:intLim m:val="subSup"/>
+    <m:naryLim m:val="undOvr"/>
+  </m:mathPr>
+  <w:themeFontLang w:val="en-ZA"/>
+  <w:clrSchemeMapping w:bg1="light1" w:t1="dark1" w:bg2="light2" w:t2="dark2" w:accent1="accent1" w:accent2="accent2" w:accent3="accent3" w:accent4="accent4" w:accent5="accent5" w:accent6="accent6" w:hyperlink="hyperlink" w:followedHyperlink="followedHyperlink"/>
+  <w:decimalSymbol w:val=","/>
+  <w:listSeparator w:val=";"/>
+</w:settings>
+</file>
+
+<file path=word/glossary/styles.xml><?xml version="1.0" encoding="utf-8"?>
+<w:styles xmlns:r="http://schemas.openxmlformats.org/officeDocument/2006/relationships" xmlns:w="http://schemas.openxmlformats.org/wordprocessingml/2006/main">
+  <w:docDefaults>
+    <w:rPrDefault>
+      <w:rPr>
+        <w:rFonts w:asciiTheme="minorHAnsi" w:eastAsiaTheme="minorEastAsia" w:hAnsiTheme="minorHAnsi" w:cstheme="minorBidi"/>
+        <w:sz w:val="22"/>
+        <w:szCs w:val="22"/>
+        <w:lang w:val="en-ZA" w:eastAsia="en-ZA" w:bidi="ar-SA"/>
+      </w:rPr>
+    </w:rPrDefault>
+    <w:pPrDefault>
+      <w:pPr>
+        <w:spacing w:after="200" w:line="276" w:lineRule="auto"/>
+      </w:pPr>
+    </w:pPrDefault>
+  </w:docDefaults>
+  <w:latentStyles w:defLockedState="0" w:defUIPriority="99" w:defSemiHidden="1" w:defUnhideWhenUsed="1" w:defQFormat="0" w:count="267">
+    <w:lsdException w:name="Normal" w:semiHidden="0" w:uiPriority="0" w:unhideWhenUsed="0" w:qFormat="1"/>
+    <w:lsdException w:name="heading 1" w:semiHidden="0" w:uiPriority="9" w:unhideWhenUsed="0" w:qFormat="1"/>
+    <w:lsdException w:name="heading 2" w:uiPriority="9" w:qFormat="1"/>
+    <w:lsdException w:name="heading 3" w:uiPriority="9" w:qFormat="1"/>
+    <w:lsdException w:name="heading 4" w:uiPriority="9" w:qFormat="1"/>
+    <w:lsdException w:name="heading 5" w:uiPriority="9" w:qFormat="1"/>
+    <w:lsdException w:name="heading 6" w:uiPriority="9" w:qFormat="1"/>
+    <w:lsdException w:name="heading 7" w:uiPriority="9" w:qFormat="1"/>
+    <w:lsdException w:name="heading 8" w:uiPriority="9" w:qFormat="1"/>
+    <w:lsdException w:name="heading 9" w:uiPriority="9" w:qFormat="1"/>
+    <w:lsdException w:name="toc 1" w:uiPriority="39"/>
+    <w:lsdException w:name="toc 2" w:uiPriority="39"/>
+    <w:lsdException w:name="toc 3" w:uiPriority="39"/>
+    <w:lsdException w:name="toc 4" w:uiPriority="39"/>
+    <w:lsdException w:name="toc 5" w:uiPriority="39"/>
+    <w:lsdException w:name="toc 6" w:uiPriority="39"/>
+    <w:lsdException w:name="toc 7" w:uiPriority="39"/>
+    <w:lsdException w:name="toc 8" w:uiPriority="39"/>
+    <w:lsdException w:name="toc 9" w:uiPriority="39"/>
+    <w:lsdException w:name="caption" w:uiPriority="35" w:qFormat="1"/>
+    <w:lsdException w:name="Title" w:semiHidden="0" w:uiPriority="10" w:unhideWhenUsed="0" w:qFormat="1"/>
+    <w:lsdException w:name="Default Paragraph Font" w:uiPriority="1"/>
+    <w:lsdException w:name="Subtitle" w:semiHidden="0" w:uiPriority="11" w:unhideWhenUsed="0" w:qFormat="1"/>
+    <w:lsdException w:name="Strong" w:semiHidden="0" w:uiPriority="22" w:unhideWhenUsed="0" w:qFormat="1"/>
+    <w:lsdException w:name="Emphasis" w:semiHidden="0" w:uiPriority="20" w:unhideWhenUsed="0" w:qFormat="1"/>
+    <w:lsdException w:name="Table Grid" w:semiHidden="0" w:uiPriority="59" w:unhideWhenUsed="0"/>
+    <w:lsdException w:name="Placeholder Text" w:unhideWhenUsed="0"/>
+    <w:lsdException w:name="No Spacing" w:semiHidden="0" w:uiPriority="1" w:unhideWhenUsed="0" w:qFormat="1"/>
+    <w:lsdException w:name="Light Shading" w:semiHidden="0" w:uiPriority="60" w:unhideWhenUsed="0"/>
+    <w:lsdException w:name="Light List" w:semiHidden="0" w:uiPriority="61" w:unhideWhenUsed="0"/>
+    <w:lsdException w:name="Light Grid" w:semiHidden="0" w:uiPriority="62" w:unhideWhenUsed="0"/>
+    <w:lsdException w:name="Medium Shading 1" w:semiHidden="0" w:uiPriority="63" w:unhideWhenUsed="0"/>
+    <w:lsdException w:name="Medium Shading 2" w:semiHidden="0" w:uiPriority="64" w:unhideWhenUsed="0"/>
+    <w:lsdException w:name="Medium List 1" w:semiHidden="0" w:uiPriority="65" w:unhideWhenUsed="0"/>
+    <w:lsdException w:name="Medium List 2" w:semiHidden="0" w:uiPriority="66" w:unhideWhenUsed="0"/>
+    <w:lsdException w:name="Medium Grid 1" w:semiHidden="0" w:uiPriority="67" w:unhideWhenUsed="0"/>
+    <w:lsdException w:name="Medium Grid 2" w:semiHidden="0" w:uiPriority="68" w:unhideWhenUsed="0"/>
+    <w:lsdException w:name="Medium Grid 3" w:semiHidden="0" w:uiPriority="69" w:unhideWhenUsed="0"/>
+    <w:lsdException w:name="Dark List" w:semiHidden="0" w:uiPriority="70" w:unhideWhenUsed="0"/>
+    <w:lsdException w:name="Colorful Shading" w:semiHidden="0" w:uiPriority="71" w:unhideWhenUsed="0"/>
+    <w:lsdException w:name="Colorful List" w:semiHidden="0" w:uiPriority="72" w:unhideWhenUsed="0"/>
+    <w:lsdException w:name="Colorful Grid" w:semiHidden="0" w:uiPriority="73" w:unhideWhenUsed="0"/>
+    <w:lsdException w:name="Light Shading Accent 1" w:semiHidden="0" w:uiPriority="60" w:unhideWhenUsed="0"/>
+    <w:lsdException w:name="Light List Accent 1" w:semiHidden="0" w:uiPriority="61" w:unhideWhenUsed="0"/>
+    <w:lsdException w:name="Light Grid Accent 1" w:semiHidden="0" w:uiPriority="62" w:unhideWhenUsed="0"/>
+    <w:lsdException w:name="Medium Shading 1 Accent 1" w:semiHidden="0" w:uiPriority="63" w:unhideWhenUsed="0"/>
+    <w:lsdException w:name="Medium Shading 2 Accent 1" w:semiHidden="0" w:uiPriority="64" w:unhideWhenUsed="0"/>
+    <w:lsdException w:name="Medium List 1 Accent 1" w:semiHidden="0" w:uiPriority="65" w:unhideWhenUsed="0"/>
+    <w:lsdException w:name="Revision" w:unhideWhenUsed="0"/>
+    <w:lsdException w:name="List Paragraph" w:semiHidden="0" w:uiPriority="34" w:unhideWhenUsed="0" w:qFormat="1"/>
+    <w:lsdException w:name="Quote" w:semiHidden="0" w:uiPriority="29" w:unhideWhenUsed="0" w:qFormat="1"/>
+    <w:lsdException w:name="Intense Quote" w:semiHidden="0" w:uiPriority="30" w:unhideWhenUsed="0" w:qFormat="1"/>
+    <w:lsdException w:name="Medium List 2 Accent 1" w:semiHidden="0" w:uiPriority="66" w:unhideWhenUsed="0"/>
+    <w:lsdException w:name="Medium Grid 1 Accent 1" w:semiHidden="0" w:uiPriority="67" w:unhideWhenUsed="0"/>
+    <w:lsdException w:name="Medium Grid 2 Accent 1" w:semiHidden="0" w:uiPriority="68" w:unhideWhenUsed="0"/>
+    <w:lsdException w:name="Medium Grid 3 Accent 1" w:semiHidden="0" w:uiPriority="69" w:unhideWhenUsed="0"/>
+    <w:lsdException w:name="Dark List Accent 1" w:semiHidden="0" w:uiPriority="70" w:unhideWhenUsed="0"/>
+    <w:lsdException w:name="Colorful Shading Accent 1" w:semiHidden="0" w:uiPriority="71" w:unhideWhenUsed="0"/>
+    <w:lsdException w:name="Colorful List Accent 1" w:semiHidden="0" w:uiPriority="72" w:unhideWhenUsed="0"/>
+    <w:lsdException w:name="Colorful Grid Accent 1" w:semiHidden="0" w:uiPriority="73" w:unhideWhenUsed="0"/>
+    <w:lsdException w:name="Light Shading Accent 2" w:semiHidden="0" w:uiPriority="60" w:unhideWhenUsed="0"/>
+    <w:lsdException w:name="Light List Accent 2" w:semiHidden="0" w:uiPriority="61" w:unhideWhenUsed="0"/>
+    <w:lsdException w:name="Light Grid Accent 2" w:semiHidden="0" w:uiPriority="62" w:unhideWhenUsed="0"/>
+    <w:lsdException w:name="Medium Shading 1 Accent 2" w:semiHidden="0" w:uiPriority="63" w:unhideWhenUsed="0"/>
+    <w:lsdException w:name="Medium Shading 2 Accent 2" w:semiHidden="0" w:uiPriority="64" w:unhideWhenUsed="0"/>
+    <w:lsdException w:name="Medium List 1 Accent 2" w:semiHidden="0" w:uiPriority="65" w:unhideWhenUsed="0"/>
+    <w:lsdException w:name="Medium List 2 Accent 2" w:semiHidden="0" w:uiPriority="66" w:unhideWhenUsed="0"/>
+    <w:lsdException w:name="Medium Grid 1 Accent 2" w:semiHidden="0" w:uiPriority="67" w:unhideWhenUsed="0"/>
+    <w:lsdException w:name="Medium Grid 2 Accent 2" w:semiHidden="0" w:uiPriority="68" w:unhideWhenUsed="0"/>
+    <w:lsdException w:name="Medium Grid 3 Accent 2" w:semiHidden="0" w:uiPriority="69" w:unhideWhenUsed="0"/>
+    <w:lsdException w:name="Dark List Accent 2" w:semiHidden="0" w:uiPriority="70" w:unhideWhenUsed="0"/>
+    <w:lsdException w:name="Colorful Shading Accent 2" w:semiHidden="0" w:uiPriority="71" w:unhideWhenUsed="0"/>
+    <w:lsdException w:name="Colorful List Accent 2" w:semiHidden="0" w:uiPriority="72" w:unhideWhenUsed="0"/>
+    <w:lsdException w:name="Colorful Grid Accent 2" w:semiHidden="0" w:uiPriority="73" w:unhideWhenUsed="0"/>
+    <w:lsdException w:name="Light Shading Accent 3" w:semiHidden="0" w:uiPriority="60" w:unhideWhenUsed="0"/>
+    <w:lsdException w:name="Light List Accent 3" w:semiHidden="0" w:uiPriority="61" w:unhideWhenUsed="0"/>
+    <w:lsdException w:name="Light Grid Accent 3" w:semiHidden="0" w:uiPriority="62" w:unhideWhenUsed="0"/>
+    <w:lsdException w:name="Medium Shading 1 Accent 3" w:semiHidden="0" w:uiPriority="63" w:unhideWhenUsed="0"/>
+    <w:lsdException w:name="Medium Shading 2 Accent 3" w:semiHidden="0" w:uiPriority="64" w:unhideWhenUsed="0"/>
+    <w:lsdException w:name="Medium List 1 Accent 3" w:semiHidden="0" w:uiPriority="65" w:unhideWhenUsed="0"/>
+    <w:lsdException w:name="Medium List 2 Accent 3" w:semiHidden="0" w:uiPriority="66" w:unhideWhenUsed="0"/>
+    <w:lsdException w:name="Medium Grid 1 Accent 3" w:semiHidden="0" w:uiPriority="67" w:unhideWhenUsed="0"/>
+    <w:lsdException w:name="Medium Grid 2 Accent 3" w:semiHidden="0" w:uiPriority="68" w:unhideWhenUsed="0"/>
+    <w:lsdException w:name="Medium Grid 3 Accent 3" w:semiHidden="0" w:uiPriority="69" w:unhideWhenUsed="0"/>
+    <w:lsdException w:name="Dark List Accent 3" w:semiHidden="0" w:uiPriority="70" w:unhideWhenUsed="0"/>
+    <w:lsdException w:name="Colorful Shading Accent 3" w:semiHidden="0" w:uiPriority="71" w:unhideWhenUsed="0"/>
+    <w:lsdException w:name="Colorful List Accent 3" w:semiHidden="0" w:uiPriority="72" w:unhideWhenUsed="0"/>
+    <w:lsdException w:name="Colorful Grid Accent 3" w:semiHidden="0" w:uiPriority="73" w:unhideWhenUsed="0"/>
+    <w:lsdException w:name="Light Shading Accent 4" w:semiHidden="0" w:uiPriority="60" w:unhideWhenUsed="0"/>
+    <w:lsdException w:name="Light List Accent 4" w:semiHidden="0" w:uiPriority="61" w:unhideWhenUsed="0"/>
+    <w:lsdException w:name="Light Grid Accent 4" w:semiHidden="0" w:uiPriority="62" w:unhideWhenUsed="0"/>
+    <w:lsdException w:name="Medium Shading 1 Accent 4" w:semiHidden="0" w:uiPriority="63" w:unhideWhenUsed="0"/>
+    <w:lsdException w:name="Medium Shading 2 Accent 4" w:semiHidden="0" w:uiPriority="64" w:unhideWhenUsed="0"/>
+    <w:lsdException w:name="Medium List 1 Accent 4" w:semiHidden="0" w:uiPriority="65" w:unhideWhenUsed="0"/>
+    <w:lsdException w:name="Medium List 2 Accent 4" w:semiHidden="0" w:uiPriority="66" w:unhideWhenUsed="0"/>
+    <w:lsdException w:name="Medium Grid 1 Accent 4" w:semiHidden="0" w:uiPriority="67" w:unhideWhenUsed="0"/>
+    <w:lsdException w:name="Medium Grid 2 Accent 4" w:semiHidden="0" w:uiPriority="68" w:unhideWhenUsed="0"/>
+    <w:lsdException w:name="Medium Grid 3 Accent 4" w:semiHidden="0" w:uiPriority="69" w:unhideWhenUsed="0"/>
+    <w:lsdException w:name="Dark List Accent 4" w:semiHidden="0" w:uiPriority="70" w:unhideWhenUsed="0"/>
+    <w:lsdException w:name="Colorful Shading Accent 4" w:semiHidden="0" w:uiPriority="71" w:unhideWhenUsed="0"/>
+    <w:lsdException w:name="Colorful List Accent 4" w:semiHidden="0" w:uiPriority="72" w:unhideWhenUsed="0"/>
+    <w:lsdException w:name="Colorful Grid Accent 4" w:semiHidden="0" w:uiPriority="73" w:unhideWhenUsed="0"/>
+    <w:lsdException w:name="Light Shading Accent 5" w:semiHidden="0" w:uiPriority="60" w:unhideWhenUsed="0"/>
+    <w:lsdException w:name="Light List Accent 5" w:semiHidden="0" w:uiPriority="61" w:unhideWhenUsed="0"/>
+    <w:lsdException w:name="Light Grid Accent 5" w:semiHidden="0" w:uiPriority="62" w:unhideWhenUsed="0"/>
+    <w:lsdException w:name="Medium Shading 1 Accent 5" w:semiHidden="0" w:uiPriority="63" w:unhideWhenUsed="0"/>
+    <w:lsdException w:name="Medium Shading 2 Accent 5" w:semiHidden="0" w:uiPriority="64" w:unhideWhenUsed="0"/>
+    <w:lsdException w:name="Medium List 1 Accent 5" w:semiHidden="0" w:uiPriority="65" w:unhideWhenUsed="0"/>
+    <w:lsdException w:name="Medium List 2 Accent 5" w:semiHidden="0" w:uiPriority="66" w:unhideWhenUsed="0"/>
+    <w:lsdException w:name="Medium Grid 1 Accent 5" w:semiHidden="0" w:uiPriority="67" w:unhideWhenUsed="0"/>
+    <w:lsdException w:name="Medium Grid 2 Accent 5" w:semiHidden="0" w:uiPriority="68" w:unhideWhenUsed="0"/>
+    <w:lsdException w:name="Medium Grid 3 Accent 5" w:semiHidden="0" w:uiPriority="69" w:unhideWhenUsed="0"/>
+    <w:lsdException w:name="Dark List Accent 5" w:semiHidden="0" w:uiPriority="70" w:unhideWhenUsed="0"/>
+    <w:lsdException w:name="Colorful Shading Accent 5" w:semiHidden="0" w:uiPriority="71" w:unhideWhenUsed="0"/>
+    <w:lsdException w:name="Colorful List Accent 5" w:semiHidden="0" w:uiPriority="72" w:unhideWhenUsed="0"/>
+    <w:lsdException w:name="Colorful Grid Accent 5" w:semiHidden="0" w:uiPriority="73" w:unhideWhenUsed="0"/>
+    <w:lsdException w:name="Light Shading Accent 6" w:semiHidden="0" w:uiPriority="60" w:unhideWhenUsed="0"/>
+    <w:lsdException w:name="Light List Accent 6" w:semiHidden="0" w:uiPriority="61" w:unhideWhenUsed="0"/>
+    <w:lsdException w:name="Light Grid Accent 6" w:semiHidden="0" w:uiPriority="62" w:unhideWhenUsed="0"/>
+    <w:lsdException w:name="Medium Shading 1 Accent 6" w:semiHidden="0" w:uiPriority="63" w:unhideWhenUsed="0"/>
+    <w:lsdException w:name="Medium Shading 2 Accent 6" w:semiHidden="0" w:uiPriority="64" w:unhideWhenUsed="0"/>
+    <w:lsdException w:name="Medium List 1 Accent 6" w:semiHidden="0" w:uiPriority="65" w:unhideWhenUsed="0"/>
+    <w:lsdException w:name="Medium List 2 Accent 6" w:semiHidden="0" w:uiPriority="66" w:unhideWhenUsed="0"/>
+    <w:lsdException w:name="Medium Grid 1 Accent 6" w:semiHidden="0" w:uiPriority="67" w:unhideWhenUsed="0"/>
+    <w:lsdException w:name="Medium Grid 2 Accent 6" w:semiHidden="0" w:uiPriority="68" w:unhideWhenUsed="0"/>
+    <w:lsdException w:name="Medium Grid 3 Accent 6" w:semiHidden="0" w:uiPriority="69" w:unhideWhenUsed="0"/>
+    <w:lsdException w:name="Dark List Accent 6" w:semiHidden="0" w:uiPriority="70" w:unhideWhenUsed="0"/>
+    <w:lsdException w:name="Colorful Shading Accent 6" w:semiHidden="0" w:uiPriority="71" w:unhideWhenUsed="0"/>
+    <w:lsdException w:name="Colorful List Accent 6" w:semiHidden="0" w:uiPriority="72" w:unhideWhenUsed="0"/>
+    <w:lsdException w:name="Colorful Grid Accent 6" w:semiHidden="0" w:uiPriority="73" w:unhideWhenUsed="0"/>
+    <w:lsdException w:name="Subtle Emphasis" w:semiHidden="0" w:uiPriority="19" w:unhideWhenUsed="0" w:qFormat="1"/>
+    <w:lsdException w:name="Intense Emphasis" w:semiHidden="0" w:uiPriority="21" w:unhideWhenUsed="0" w:qFormat="1"/>
+    <w:lsdException w:name="Subtle Reference" w:semiHidden="0" w:uiPriority="31" w:unhideWhenUsed="0" w:qFormat="1"/>
+    <w:lsdException w:name="Intense Reference" w:semiHidden="0" w:uiPriority="32" w:unhideWhenUsed="0" w:qFormat="1"/>
+    <w:lsdException w:name="Book Title" w:semiHidden="0" w:uiPriority="33" w:unhideWhenUsed="0" w:qFormat="1"/>
+    <w:lsdException w:name="Bibliography" w:uiPriority="37"/>
+    <w:lsdException w:name="TOC Heading" w:uiPriority="39" w:qFormat="1"/>
+  </w:latentStyles>
+  <w:style w:type="paragraph" w:default="1" w:styleId="Normal">
+    <w:name w:val="Normal"/>
+    <w:qFormat/>
+  </w:style>
+  <w:style w:type="character" w:default="1" w:styleId="DefaultParagraphFont">
+    <w:name w:val="Default Paragraph Font"/>
+    <w:uiPriority w:val="1"/>
+    <w:semiHidden/>
+    <w:unhideWhenUsed/>
+  </w:style>
+  <w:style w:type="table" w:default="1" w:styleId="TableNormal">
+    <w:name w:val="Normal Table"/>
+    <w:uiPriority w:val="99"/>
+    <w:semiHidden/>
+    <w:unhideWhenUsed/>
+    <w:qFormat/>
+    <w:tblPr>
+      <w:tblInd w:w="0" w:type="dxa"/>
+      <w:tblCellMar>
+        <w:top w:w="0" w:type="dxa"/>
+        <w:left w:w="108" w:type="dxa"/>
+        <w:bottom w:w="0" w:type="dxa"/>
+        <w:right w:w="108" w:type="dxa"/>
+      </w:tblCellMar>
+    </w:tblPr>
+  </w:style>
+  <w:style w:type="numbering" w:default="1" w:styleId="NoList">
+    <w:name w:val="No List"/>
+    <w:uiPriority w:val="99"/>
+    <w:semiHidden/>
+    <w:unhideWhenUsed/>
+  </w:style>
+  <w:style w:type="paragraph" w:customStyle="1" w:styleId="C39BF10DA8D64FA2ACFEBA59879F4DDD">
+    <w:name w:val="C39BF10DA8D64FA2ACFEBA59879F4DDD"/>
+    <w:rsid w:val="005B198A"/>
+  </w:style>
+  <w:style w:type="paragraph" w:customStyle="1" w:styleId="70BC5DC380624B02B2578F3E4AFB1615">
+    <w:name w:val="70BC5DC380624B02B2578F3E4AFB1615"/>
+    <w:rsid w:val="005B198A"/>
+  </w:style>
+  <w:style w:type="paragraph" w:customStyle="1" w:styleId="D493F6A5927743B0933F31AAE6A8D4CC">
+    <w:name w:val="D493F6A5927743B0933F31AAE6A8D4CC"/>
+    <w:rsid w:val="005B198A"/>
+  </w:style>
+  <w:style w:type="paragraph" w:customStyle="1" w:styleId="886B1628934E4F7DA3A01A9216A3969E">
+    <w:name w:val="886B1628934E4F7DA3A01A9216A3969E"/>
+    <w:rsid w:val="005B198A"/>
+  </w:style>
+  <w:style w:type="paragraph" w:customStyle="1" w:styleId="48DEE89161CA4D9182541F5FCB155B2D">
+    <w:name w:val="48DEE89161CA4D9182541F5FCB155B2D"/>
+    <w:rsid w:val="005B198A"/>
+  </w:style>
+  <w:style w:type="paragraph" w:customStyle="1" w:styleId="1FE46016BF6040CA8C86E48AA2228E74">
+    <w:name w:val="1FE46016BF6040CA8C86E48AA2228E74"/>
+    <w:rsid w:val="005B198A"/>
+  </w:style>
+  <w:style w:type="paragraph" w:customStyle="1" w:styleId="CD6765CA85E646D6A4509E1355FA9DEF">
+    <w:name w:val="CD6765CA85E646D6A4509E1355FA9DEF"/>
+    <w:rsid w:val="005B198A"/>
+  </w:style>
+  <w:style w:type="paragraph" w:customStyle="1" w:styleId="7ACBD29ECBFE44CFB8DD8B95ED4B9F4C">
+    <w:name w:val="7ACBD29ECBFE44CFB8DD8B95ED4B9F4C"/>
+    <w:rsid w:val="005B198A"/>
+  </w:style>
+  <w:style w:type="paragraph" w:customStyle="1" w:styleId="4ED698370AB14464A40F1A5A7FA9F3B4">
+    <w:name w:val="4ED698370AB14464A40F1A5A7FA9F3B4"/>
+    <w:rsid w:val="005B198A"/>
+  </w:style>
+  <w:style w:type="paragraph" w:customStyle="1" w:styleId="AAE671CBA1E2448DAF9018115BD62673">
+    <w:name w:val="AAE671CBA1E2448DAF9018115BD62673"/>
+    <w:rsid w:val="005B198A"/>
+  </w:style>
+  <w:style w:type="paragraph" w:customStyle="1" w:styleId="2CEBC7D6948C40A7B255829787A1EBB4">
+    <w:name w:val="2CEBC7D6948C40A7B255829787A1EBB4"/>
+    <w:rsid w:val="005B198A"/>
+  </w:style>
+  <w:style w:type="paragraph" w:customStyle="1" w:styleId="386EFB6D850B41C68807890829F4F66D">
+    <w:name w:val="386EFB6D850B41C68807890829F4F66D"/>
+    <w:rsid w:val="005B198A"/>
+  </w:style>
+  <w:style w:type="paragraph" w:customStyle="1" w:styleId="E92E243856754490BDEB71D1AA4099ED">
+    <w:name w:val="E92E243856754490BDEB71D1AA4099ED"/>
+    <w:rsid w:val="005B198A"/>
+  </w:style>
+  <w:style w:type="paragraph" w:customStyle="1" w:styleId="F2CD06E904AD4F55BA87449578D19585">
+    <w:name w:val="F2CD06E904AD4F55BA87449578D19585"/>
+    <w:rsid w:val="005B198A"/>
+  </w:style>
+  <w:style w:type="paragraph" w:customStyle="1" w:styleId="F9CE5FC874B24C5F8B7D0A6BA67FB0F2">
+    <w:name w:val="F9CE5FC874B24C5F8B7D0A6BA67FB0F2"/>
+    <w:rsid w:val="005B198A"/>
+  </w:style>
+  <w:style w:type="paragraph" w:customStyle="1" w:styleId="C8CE55D58627415A909BF62F8A57CBA8">
+    <w:name w:val="C8CE55D58627415A909BF62F8A57CBA8"/>
+    <w:rsid w:val="005B198A"/>
+  </w:style>
+</w:styles>
+</file>
+
+<file path=word/glossary/webSettings.xml><?xml version="1.0" encoding="utf-8"?>
+<w:webSettings xmlns:r="http://schemas.openxmlformats.org/officeDocument/2006/relationships" xmlns:w="http://schemas.openxmlformats.org/wordprocessingml/2006/main">
+  <w:optimizeForBrowser/>
+</w:webSettings>
 </file>
 
 <file path=word/theme/theme1.xml><?xml version="1.0" encoding="utf-8"?>
@@ -605,4 +1943,35 @@
     </a:ext>
   </a:extLst>
 </a:theme>
+</file>
+
+<file path=customXml/item1.xml><?xml version="1.0" encoding="utf-8"?>
+<CoverPageProperties xmlns="http://schemas.microsoft.com/office/2006/coverPageProps">
+  <PublishDate/>
+  <Abstract/>
+  <CompanyAddress/>
+  <CompanyPhone/>
+  <CompanyFax/>
+  <CompanyEmail/>
+</CoverPageProperties>
+</file>
+
+<file path=customXml/item2.xml><?xml version="1.0" encoding="utf-8"?>
+<b:Sources xmlns:b="http://schemas.openxmlformats.org/officeDocument/2006/bibliography" xmlns="http://schemas.openxmlformats.org/officeDocument/2006/bibliography" SelectedStyle="\APA.XSL" StyleName="APA"/>
+</file>
+
+<file path=customXml/itemProps1.xml><?xml version="1.0" encoding="utf-8"?>
+<ds:datastoreItem xmlns:ds="http://schemas.openxmlformats.org/officeDocument/2006/customXml" ds:itemID="{55AF091B-3C7A-41E3-B477-F2FDAA23CFDA}">
+  <ds:schemaRefs>
+    <ds:schemaRef ds:uri="http://schemas.microsoft.com/office/2006/coverPageProps"/>
+  </ds:schemaRefs>
+</ds:datastoreItem>
+</file>
+
+<file path=customXml/itemProps2.xml><?xml version="1.0" encoding="utf-8"?>
+<ds:datastoreItem xmlns:ds="http://schemas.openxmlformats.org/officeDocument/2006/customXml" ds:itemID="{81E32C61-01B0-4B94-B38F-8B4917E02D58}">
+  <ds:schemaRefs>
+    <ds:schemaRef ds:uri="http://schemas.openxmlformats.org/officeDocument/2006/bibliography"/>
+  </ds:schemaRefs>
+</ds:datastoreItem>
 </file>
</xml_diff>